<commit_message>
Commandes modifés finales pour gradle
</commit_message>
<xml_diff>
--- a/Commandes executable.docx
+++ b/Commandes executable.docx
@@ -46,7 +46,21 @@
         <w:rPr>
           <w:lang w:val="en-US"/>
         </w:rPr>
-        <w:t xml:space="preserve">URL du git : </w:t>
+        <w:t xml:space="preserve">URL du </w:t>
+      </w:r>
+      <w:proofErr w:type="gramStart"/>
+      <w:r>
+        <w:rPr>
+          <w:lang w:val="en-US"/>
+        </w:rPr>
+        <w:t>git :</w:t>
+      </w:r>
+      <w:proofErr w:type="gramEnd"/>
+      <w:r>
+        <w:rPr>
+          <w:lang w:val="en-US"/>
+        </w:rPr>
+        <w:t xml:space="preserve"> </w:t>
       </w:r>
       <w:hyperlink r:id="rId4" w:history="1">
         <w:r>
@@ -104,6 +118,7 @@
           <w:lang w:val="en-US"/>
         </w:rPr>
       </w:pPr>
+      <w:proofErr w:type="gramStart"/>
       <w:r>
         <w:rPr>
           <w:lang w:val="en-US"/>
@@ -111,6 +126,7 @@
         <w:t>./</w:t>
       </w:r>
       <w:proofErr w:type="spellStart"/>
+      <w:proofErr w:type="gramEnd"/>
       <w:r>
         <w:rPr>
           <w:lang w:val="en-US"/>
@@ -227,6 +243,7 @@
           <w:lang w:eastAsia="fr-CA"/>
         </w:rPr>
       </w:pPr>
+      <w:proofErr w:type="gramStart"/>
       <w:r>
         <w:rPr>
           <w:rFonts w:ascii="Segoe UI" w:eastAsia="Times New Roman" w:hAnsi="Segoe UI" w:cs="Segoe UI"/>
@@ -237,6 +254,7 @@
         <w:t>./</w:t>
       </w:r>
       <w:proofErr w:type="spellStart"/>
+      <w:proofErr w:type="gramEnd"/>
       <w:r>
         <w:rPr>
           <w:rFonts w:ascii="Segoe UI" w:eastAsia="Times New Roman" w:hAnsi="Segoe UI" w:cs="Segoe UI"/>
@@ -366,6 +384,7 @@
           <w:lang w:eastAsia="fr-CA"/>
         </w:rPr>
       </w:pPr>
+      <w:proofErr w:type="gramStart"/>
       <w:r>
         <w:rPr>
           <w:rFonts w:ascii="Segoe UI" w:eastAsia="Times New Roman" w:hAnsi="Segoe UI" w:cs="Segoe UI"/>
@@ -376,6 +395,7 @@
         <w:t>./</w:t>
       </w:r>
       <w:proofErr w:type="spellStart"/>
+      <w:proofErr w:type="gramEnd"/>
       <w:r>
         <w:rPr>
           <w:rFonts w:ascii="Segoe UI" w:eastAsia="Times New Roman" w:hAnsi="Segoe UI" w:cs="Segoe UI"/>
@@ -463,7 +483,45 @@
           <w:u w:val="single"/>
           <w:lang w:val="en-US"/>
         </w:rPr>
-        <w:t xml:space="preserve"> Recent</w:t>
+        <w:t xml:space="preserve"> Recent </w:t>
+      </w:r>
+      <w:r>
+        <w:rPr>
+          <w:b/>
+          <w:bCs/>
+          <w:u w:val="single"/>
+          <w:lang w:val="en-US"/>
+        </w:rPr>
+        <w:t>(</w:t>
+      </w:r>
+      <w:r>
+        <w:rPr>
+          <w:b/>
+          <w:bCs/>
+          <w:u w:val="single"/>
+          <w:lang w:val="en-US"/>
+        </w:rPr>
+        <w:t xml:space="preserve">Thierry </w:t>
+      </w:r>
+      <w:proofErr w:type="spellStart"/>
+      <w:r>
+        <w:rPr>
+          <w:b/>
+          <w:bCs/>
+          <w:u w:val="single"/>
+          <w:lang w:val="en-US"/>
+        </w:rPr>
+        <w:t>Babault</w:t>
+      </w:r>
+      <w:proofErr w:type="spellEnd"/>
+      <w:r>
+        <w:rPr>
+          <w:b/>
+          <w:bCs/>
+          <w:u w:val="single"/>
+          <w:lang w:val="en-US"/>
+        </w:rPr>
+        <w:t>):</w:t>
       </w:r>
       <w:r>
         <w:rPr>
@@ -474,37 +532,122 @@
         </w:rPr>
         <w:t xml:space="preserve"> </w:t>
       </w:r>
-      <w:r>
-        <w:rPr>
-          <w:b/>
-          <w:bCs/>
-          <w:u w:val="single"/>
-          <w:lang w:val="en-US"/>
-        </w:rPr>
-        <w:t>(</w:t>
-      </w:r>
-      <w:r>
-        <w:rPr>
-          <w:b/>
-          <w:bCs/>
-          <w:u w:val="single"/>
-          <w:lang w:val="en-US"/>
-        </w:rPr>
-        <w:t xml:space="preserve">Thierry </w:t>
+    </w:p>
+    <w:p>
+      <w:pPr>
+        <w:spacing w:after="0" w:line="240" w:lineRule="auto"/>
+        <w:rPr>
+          <w:rFonts w:ascii="Segoe UI" w:eastAsia="Times New Roman" w:hAnsi="Segoe UI" w:cs="Segoe UI"/>
+          <w:sz w:val="21"/>
+          <w:szCs w:val="21"/>
+          <w:lang w:eastAsia="fr-CA"/>
+        </w:rPr>
+      </w:pPr>
+      <w:proofErr w:type="gramStart"/>
+      <w:r>
+        <w:rPr>
+          <w:rFonts w:ascii="Segoe UI" w:eastAsia="Times New Roman" w:hAnsi="Segoe UI" w:cs="Segoe UI"/>
+          <w:sz w:val="21"/>
+          <w:szCs w:val="21"/>
+          <w:lang w:eastAsia="fr-CA"/>
+        </w:rPr>
+        <w:t>./</w:t>
       </w:r>
       <w:proofErr w:type="spellStart"/>
-      <w:r>
-        <w:rPr>
-          <w:b/>
-          <w:bCs/>
-          <w:u w:val="single"/>
-          <w:lang w:val="en-US"/>
-        </w:rPr>
-        <w:t>Babault</w:t>
+      <w:proofErr w:type="gramEnd"/>
+      <w:r>
+        <w:rPr>
+          <w:rFonts w:ascii="Segoe UI" w:eastAsia="Times New Roman" w:hAnsi="Segoe UI" w:cs="Segoe UI"/>
+          <w:sz w:val="21"/>
+          <w:szCs w:val="21"/>
+          <w:lang w:eastAsia="fr-CA"/>
+        </w:rPr>
+        <w:t>gradlew</w:t>
       </w:r>
       <w:proofErr w:type="spellEnd"/>
       <w:r>
         <w:rPr>
+          <w:rFonts w:ascii="Segoe UI" w:eastAsia="Times New Roman" w:hAnsi="Segoe UI" w:cs="Segoe UI"/>
+          <w:sz w:val="21"/>
+          <w:szCs w:val="21"/>
+          <w:lang w:eastAsia="fr-CA"/>
+        </w:rPr>
+        <w:t xml:space="preserve"> </w:t>
+      </w:r>
+      <w:proofErr w:type="spellStart"/>
+      <w:r>
+        <w:rPr>
+          <w:rFonts w:ascii="Segoe UI" w:eastAsia="Times New Roman" w:hAnsi="Segoe UI" w:cs="Segoe UI"/>
+          <w:sz w:val="21"/>
+          <w:szCs w:val="21"/>
+          <w:lang w:eastAsia="fr-CA"/>
+        </w:rPr>
+        <w:t>PartieRecente</w:t>
+      </w:r>
+      <w:proofErr w:type="spellEnd"/>
+    </w:p>
+    <w:p>
+      <w:pPr>
+        <w:spacing w:after="0" w:line="240" w:lineRule="auto"/>
+        <w:rPr>
+          <w:rFonts w:ascii="Segoe UI" w:eastAsia="Times New Roman" w:hAnsi="Segoe UI" w:cs="Segoe UI"/>
+          <w:sz w:val="21"/>
+          <w:szCs w:val="21"/>
+          <w:lang w:eastAsia="fr-CA"/>
+        </w:rPr>
+      </w:pPr>
+    </w:p>
+    <w:p>
+      <w:pPr>
+        <w:spacing w:after="0" w:line="240" w:lineRule="auto"/>
+        <w:rPr>
+          <w:rFonts w:ascii="Segoe UI" w:eastAsia="Times New Roman" w:hAnsi="Segoe UI" w:cs="Segoe UI"/>
+          <w:sz w:val="21"/>
+          <w:szCs w:val="21"/>
+          <w:lang w:eastAsia="fr-CA"/>
+        </w:rPr>
+      </w:pPr>
+    </w:p>
+    <w:p>
+      <w:pPr>
+        <w:rPr>
+          <w:b/>
+          <w:bCs/>
+          <w:u w:val="single"/>
+          <w:lang w:val="en-US"/>
+        </w:rPr>
+      </w:pPr>
+      <w:r>
+        <w:rPr>
+          <w:b/>
+          <w:bCs/>
+          <w:u w:val="single"/>
+          <w:lang w:val="en-US"/>
+        </w:rPr>
+        <w:t xml:space="preserve">Page </w:t>
+      </w:r>
+      <w:proofErr w:type="spellStart"/>
+      <w:r>
+        <w:rPr>
+          <w:b/>
+          <w:bCs/>
+          <w:u w:val="single"/>
+          <w:lang w:val="en-US"/>
+        </w:rPr>
+        <w:t>Accueil</w:t>
+      </w:r>
+      <w:proofErr w:type="spellEnd"/>
+      <w:r>
+        <w:rPr>
+          <w:b/>
+          <w:bCs/>
+          <w:u w:val="single"/>
+          <w:lang w:val="en-US"/>
+        </w:rPr>
+        <w:t xml:space="preserve"> (Module 06</w:t>
+      </w:r>
+      <w:r>
+        <w:rPr>
           <w:b/>
           <w:bCs/>
           <w:u w:val="single"/>
@@ -524,54 +667,47 @@
     </w:p>
     <w:p>
       <w:pPr>
+        <w:autoSpaceDE w:val="0"/>
+        <w:autoSpaceDN w:val="0"/>
+        <w:adjustRightInd w:val="0"/>
         <w:spacing w:after="0" w:line="240" w:lineRule="auto"/>
         <w:rPr>
-          <w:rFonts w:ascii="Segoe UI" w:eastAsia="Times New Roman" w:hAnsi="Segoe UI" w:cs="Segoe UI"/>
-          <w:sz w:val="21"/>
-          <w:szCs w:val="21"/>
-          <w:lang w:eastAsia="fr-CA"/>
-        </w:rPr>
-      </w:pPr>
-      <w:r>
-        <w:rPr>
-          <w:rFonts w:ascii="Segoe UI" w:eastAsia="Times New Roman" w:hAnsi="Segoe UI" w:cs="Segoe UI"/>
-          <w:sz w:val="21"/>
-          <w:szCs w:val="21"/>
-          <w:lang w:eastAsia="fr-CA"/>
+          <w:rFonts w:ascii="Segoe UI" w:hAnsi="Segoe UI" w:cs="Segoe UI"/>
+        </w:rPr>
+      </w:pPr>
+      <w:proofErr w:type="gramStart"/>
+      <w:r>
+        <w:rPr>
+          <w:rFonts w:ascii="Segoe UI" w:hAnsi="Segoe UI" w:cs="Segoe UI"/>
         </w:rPr>
         <w:t>./</w:t>
       </w:r>
       <w:proofErr w:type="spellStart"/>
-      <w:r>
-        <w:rPr>
-          <w:rFonts w:ascii="Segoe UI" w:eastAsia="Times New Roman" w:hAnsi="Segoe UI" w:cs="Segoe UI"/>
-          <w:sz w:val="21"/>
-          <w:szCs w:val="21"/>
-          <w:lang w:eastAsia="fr-CA"/>
+      <w:proofErr w:type="gramEnd"/>
+      <w:r>
+        <w:rPr>
+          <w:rFonts w:ascii="Segoe UI" w:hAnsi="Segoe UI" w:cs="Segoe UI"/>
         </w:rPr>
         <w:t>gradlew</w:t>
       </w:r>
       <w:proofErr w:type="spellEnd"/>
       <w:r>
         <w:rPr>
-          <w:rFonts w:ascii="Segoe UI" w:eastAsia="Times New Roman" w:hAnsi="Segoe UI" w:cs="Segoe UI"/>
-          <w:sz w:val="21"/>
-          <w:szCs w:val="21"/>
-          <w:lang w:eastAsia="fr-CA"/>
-        </w:rPr>
-        <w:t xml:space="preserve"> </w:t>
-      </w:r>
-      <w:proofErr w:type="spellStart"/>
-      <w:r>
-        <w:rPr>
-          <w:rFonts w:ascii="Segoe UI" w:eastAsia="Times New Roman" w:hAnsi="Segoe UI" w:cs="Segoe UI"/>
-          <w:sz w:val="21"/>
-          <w:szCs w:val="21"/>
-          <w:lang w:eastAsia="fr-CA"/>
-        </w:rPr>
-        <w:t>PartieRecente</w:t>
-      </w:r>
-      <w:proofErr w:type="spellEnd"/>
+          <w:rFonts w:ascii="Segoe UI" w:hAnsi="Segoe UI" w:cs="Segoe UI"/>
+        </w:rPr>
+        <w:t xml:space="preserve"> Accueil</w:t>
+      </w:r>
+    </w:p>
+    <w:p>
+      <w:pPr>
+        <w:spacing w:after="0" w:line="240" w:lineRule="auto"/>
+        <w:rPr>
+          <w:rFonts w:ascii="Segoe UI" w:eastAsia="Times New Roman" w:hAnsi="Segoe UI" w:cs="Segoe UI"/>
+          <w:sz w:val="21"/>
+          <w:szCs w:val="21"/>
+          <w:lang w:eastAsia="fr-CA"/>
+        </w:rPr>
+      </w:pPr>
     </w:p>
     <w:p>
       <w:pPr>

</xml_diff>

<commit_message>
(Étape #2): Remise du projet final
</commit_message>
<xml_diff>
--- a/Commandes executable.docx
+++ b/Commandes executable.docx
@@ -1,6 +1,6 @@
 
 <file path=word/document.xml><?xml version="1.0" encoding="utf-8"?>
-<w:document xmlns:wpc="http://schemas.microsoft.com/office/word/2010/wordprocessingCanvas" xmlns:cx="http://schemas.microsoft.com/office/drawing/2014/chartex" xmlns:cx1="http://schemas.microsoft.com/office/drawing/2015/9/8/chartex" xmlns:cx2="http://schemas.microsoft.com/office/drawing/2015/10/21/chartex" xmlns:cx3="http://schemas.microsoft.com/office/drawing/2016/5/9/chartex" xmlns:cx4="http://schemas.microsoft.com/office/drawing/2016/5/10/chartex" xmlns:cx5="http://schemas.microsoft.com/office/drawing/2016/5/11/chartex" xmlns:cx6="http://schemas.microsoft.com/office/drawing/2016/5/12/chartex" xmlns:cx7="http://schemas.microsoft.com/office/drawing/2016/5/13/chartex" xmlns:cx8="http://schemas.microsoft.com/office/drawing/2016/5/14/chartex" xmlns:mc="http://schemas.openxmlformats.org/markup-compatibility/2006" xmlns:aink="http://schemas.microsoft.com/office/drawing/2016/ink" xmlns:am3d="http://schemas.microsoft.com/office/drawing/2017/model3d" xmlns:o="urn:schemas-microsoft-com:office:office" xmlns:r="http://schemas.openxmlformats.org/officeDocument/2006/relationships" xmlns:m="http://schemas.openxmlformats.org/officeDocument/2006/math" xmlns:v="urn:schemas-microsoft-com:vml" xmlns:wp14="http://schemas.microsoft.com/office/word/2010/wordprocessingDrawing" xmlns:wp="http://schemas.openxmlformats.org/drawingml/2006/wordprocessingDrawing" xmlns:w10="urn:schemas-microsoft-com:office:word" xmlns:w="http://schemas.openxmlformats.org/wordprocessingml/2006/main" xmlns:w14="http://schemas.microsoft.com/office/word/2010/wordml" xmlns:w15="http://schemas.microsoft.com/office/word/2012/wordml" xmlns:w16cex="http://schemas.microsoft.com/office/word/2018/wordml/cex" xmlns:w16cid="http://schemas.microsoft.com/office/word/2016/wordml/cid" xmlns:w16="http://schemas.microsoft.com/office/word/2018/wordml" xmlns:w16se="http://schemas.microsoft.com/office/word/2015/wordml/symex" xmlns:wpg="http://schemas.microsoft.com/office/word/2010/wordprocessingGroup" xmlns:wpi="http://schemas.microsoft.com/office/word/2010/wordprocessingInk" xmlns:wne="http://schemas.microsoft.com/office/word/2006/wordml" xmlns:wps="http://schemas.microsoft.com/office/word/2010/wordprocessingShape" mc:Ignorable="w14 w15 w16se w16cid w16 w16cex wp14">
+<w:document xmlns:wpc="http://schemas.microsoft.com/office/word/2010/wordprocessingCanvas" xmlns:cx="http://schemas.microsoft.com/office/drawing/2014/chartex" xmlns:cx1="http://schemas.microsoft.com/office/drawing/2015/9/8/chartex" xmlns:cx2="http://schemas.microsoft.com/office/drawing/2015/10/21/chartex" xmlns:cx3="http://schemas.microsoft.com/office/drawing/2016/5/9/chartex" xmlns:cx4="http://schemas.microsoft.com/office/drawing/2016/5/10/chartex" xmlns:cx5="http://schemas.microsoft.com/office/drawing/2016/5/11/chartex" xmlns:cx6="http://schemas.microsoft.com/office/drawing/2016/5/12/chartex" xmlns:cx7="http://schemas.microsoft.com/office/drawing/2016/5/13/chartex" xmlns:cx8="http://schemas.microsoft.com/office/drawing/2016/5/14/chartex" xmlns:mc="http://schemas.openxmlformats.org/markup-compatibility/2006" xmlns:aink="http://schemas.microsoft.com/office/drawing/2016/ink" xmlns:am3d="http://schemas.microsoft.com/office/drawing/2017/model3d" xmlns:o="urn:schemas-microsoft-com:office:office" xmlns:r="http://schemas.openxmlformats.org/officeDocument/2006/relationships" xmlns:m="http://schemas.openxmlformats.org/officeDocument/2006/math" xmlns:v="urn:schemas-microsoft-com:vml" xmlns:wp14="http://schemas.microsoft.com/office/word/2010/wordprocessingDrawing" xmlns:wp="http://schemas.openxmlformats.org/drawingml/2006/wordprocessingDrawing" xmlns:w10="urn:schemas-microsoft-com:office:word" xmlns:w="http://schemas.openxmlformats.org/wordprocessingml/2006/main" xmlns:w14="http://schemas.microsoft.com/office/word/2010/wordml" xmlns:w15="http://schemas.microsoft.com/office/word/2012/wordml" xmlns:w16cex="http://schemas.microsoft.com/office/word/2018/wordml/cex" xmlns:w16cid="http://schemas.microsoft.com/office/word/2016/wordml/cid" xmlns:w16="http://schemas.microsoft.com/office/word/2018/wordml" xmlns:w16sdtdh="http://schemas.microsoft.com/office/word/2020/wordml/sdtdatahash" xmlns:w16se="http://schemas.microsoft.com/office/word/2015/wordml/symex" xmlns:wpg="http://schemas.microsoft.com/office/word/2010/wordprocessingGroup" xmlns:wpi="http://schemas.microsoft.com/office/word/2010/wordprocessingInk" xmlns:wne="http://schemas.microsoft.com/office/word/2006/wordml" xmlns:wps="http://schemas.microsoft.com/office/word/2010/wordprocessingShape" mc:Ignorable="w14 w15 w16se w16cid w16 w16cex w16sdtdh wp14">
   <w:body>
     <w:p>
       <w:pPr>
@@ -9,19 +9,23 @@
           <w:lang w:val="en-US"/>
         </w:rPr>
       </w:pPr>
-      <w:proofErr w:type="spellStart"/>
-      <w:r>
-        <w:rPr>
-          <w:lang w:val="en-US"/>
-        </w:rPr>
-        <w:t>Commandes</w:t>
-      </w:r>
-      <w:proofErr w:type="spellEnd"/>
-      <w:r>
-        <w:rPr>
-          <w:lang w:val="en-US"/>
-        </w:rPr>
-        <w:t xml:space="preserve"> executable:</w:t>
+      <w:r>
+        <w:rPr>
+          <w:lang w:val="en-US"/>
+        </w:rPr>
+        <w:t xml:space="preserve">Commandes </w:t>
+      </w:r>
+      <w:r>
+        <w:rPr>
+          <w:lang w:val="en-US"/>
+        </w:rPr>
+        <w:t>executable du jeu tic tac toe</w:t>
+      </w:r>
+      <w:r>
+        <w:rPr>
+          <w:lang w:val="en-US"/>
+        </w:rPr>
+        <w:t>:</w:t>
       </w:r>
     </w:p>
     <w:p>
@@ -48,14 +52,12 @@
         </w:rPr>
         <w:t xml:space="preserve">URL du </w:t>
       </w:r>
-      <w:proofErr w:type="gramStart"/>
-      <w:r>
-        <w:rPr>
-          <w:lang w:val="en-US"/>
-        </w:rPr>
-        <w:t>git :</w:t>
-      </w:r>
-      <w:proofErr w:type="gramEnd"/>
+      <w:r>
+        <w:rPr>
+          <w:lang w:val="en-US"/>
+        </w:rPr>
+        <w:t>git:</w:t>
+      </w:r>
       <w:r>
         <w:rPr>
           <w:lang w:val="en-US"/>
@@ -91,25 +93,23 @@
           <w:lang w:val="en-US"/>
         </w:rPr>
       </w:pPr>
-      <w:proofErr w:type="spellStart"/>
-      <w:r>
-        <w:rPr>
-          <w:b/>
-          <w:bCs/>
-          <w:u w:val="single"/>
-          <w:lang w:val="en-US"/>
-        </w:rPr>
-        <w:t>Partie</w:t>
-      </w:r>
-      <w:proofErr w:type="spellEnd"/>
-      <w:r>
-        <w:rPr>
-          <w:b/>
-          <w:bCs/>
-          <w:u w:val="single"/>
-          <w:lang w:val="en-US"/>
-        </w:rPr>
-        <w:t xml:space="preserve"> Locale (Danny-Jamil Elchaoui): </w:t>
+      <w:r>
+        <w:rPr>
+          <w:b/>
+          <w:bCs/>
+          <w:u w:val="single"/>
+          <w:lang w:val="en-US"/>
+        </w:rPr>
+        <w:t xml:space="preserve">Page </w:t>
+      </w:r>
+      <w:r>
+        <w:rPr>
+          <w:b/>
+          <w:bCs/>
+          <w:u w:val="single"/>
+          <w:lang w:val="en-US"/>
+        </w:rPr>
+        <w:t xml:space="preserve">Partie Locale (Danny-Jamil Elchaoui): </w:t>
       </w:r>
     </w:p>
     <w:p>
@@ -125,74 +125,471 @@
         </w:rPr>
         <w:t>./</w:t>
       </w:r>
-      <w:proofErr w:type="spellStart"/>
       <w:proofErr w:type="gramEnd"/>
       <w:r>
         <w:rPr>
           <w:lang w:val="en-US"/>
         </w:rPr>
-        <w:t>gradlew</w:t>
-      </w:r>
-      <w:proofErr w:type="spellEnd"/>
-      <w:r>
-        <w:rPr>
+        <w:t xml:space="preserve">gradlew </w:t>
+      </w:r>
+      <w:r>
+        <w:rPr>
+          <w:lang w:val="en-US"/>
+        </w:rPr>
+        <w:t>partieLocale</w:t>
+      </w:r>
+    </w:p>
+    <w:p>
+      <w:pPr>
+        <w:rPr>
+          <w:lang w:val="en-US"/>
+        </w:rPr>
+      </w:pPr>
+      <w:proofErr w:type="gramStart"/>
+      <w:r>
+        <w:rPr>
+          <w:lang w:val="en-US"/>
+        </w:rPr>
+        <w:t>./</w:t>
+      </w:r>
+      <w:proofErr w:type="gramEnd"/>
+      <w:r>
+        <w:rPr>
+          <w:lang w:val="en-US"/>
+        </w:rPr>
+        <w:t>gradlew partieLocale</w:t>
+      </w:r>
+      <w:r>
+        <w:rPr>
+          <w:lang w:val="en-US"/>
+        </w:rPr>
+        <w:t>En</w:t>
+      </w:r>
+    </w:p>
+    <w:p>
+      <w:pPr>
+        <w:rPr>
+          <w:lang w:val="en-US"/>
+        </w:rPr>
+      </w:pPr>
+    </w:p>
+    <w:p>
+      <w:pPr>
+        <w:rPr>
+          <w:b/>
+          <w:bCs/>
+          <w:u w:val="single"/>
+          <w:lang w:val="en-US"/>
+        </w:rPr>
+      </w:pPr>
+      <w:r>
+        <w:rPr>
+          <w:b/>
+          <w:bCs/>
+          <w:u w:val="single"/>
+          <w:lang w:val="en-US"/>
+        </w:rPr>
+        <w:t xml:space="preserve">Page </w:t>
+      </w:r>
+      <w:r>
+        <w:rPr>
+          <w:b/>
+          <w:bCs/>
+          <w:u w:val="single"/>
+          <w:lang w:val="en-US"/>
+        </w:rPr>
+        <w:t>P</w:t>
+      </w:r>
+      <w:r>
+        <w:rPr>
+          <w:b/>
+          <w:bCs/>
+          <w:u w:val="single"/>
+          <w:lang w:val="en-US"/>
+        </w:rPr>
+        <w:t>aram</w:t>
+      </w:r>
+      <w:r>
+        <w:rPr>
+          <w:b/>
+          <w:bCs/>
+          <w:u w:val="single"/>
+          <w:lang w:val="en-US"/>
+        </w:rPr>
+        <w:t>è</w:t>
+      </w:r>
+      <w:r>
+        <w:rPr>
+          <w:b/>
+          <w:bCs/>
+          <w:u w:val="single"/>
+          <w:lang w:val="en-US"/>
+        </w:rPr>
+        <w:t xml:space="preserve">tres Background </w:t>
+      </w:r>
+      <w:r>
+        <w:rPr>
+          <w:b/>
+          <w:bCs/>
+          <w:u w:val="single"/>
+          <w:lang w:val="en-US"/>
+        </w:rPr>
+        <w:t>(</w:t>
+      </w:r>
+      <w:r>
+        <w:rPr>
+          <w:b/>
+          <w:bCs/>
+          <w:u w:val="single"/>
+          <w:lang w:val="en-US"/>
+        </w:rPr>
+        <w:t>Ibrahim Echikr</w:t>
+      </w:r>
+      <w:r>
+        <w:rPr>
+          <w:b/>
+          <w:bCs/>
+          <w:u w:val="single"/>
+          <w:lang w:val="en-US"/>
+        </w:rPr>
+        <w:t xml:space="preserve">): </w:t>
+      </w:r>
+    </w:p>
+    <w:p>
+      <w:pPr>
+        <w:spacing w:after="0" w:line="360" w:lineRule="auto"/>
+        <w:rPr>
+          <w:rFonts w:ascii="Segoe UI" w:eastAsia="Times New Roman" w:hAnsi="Segoe UI" w:cs="Segoe UI"/>
+          <w:sz w:val="21"/>
+          <w:szCs w:val="21"/>
+          <w:lang w:eastAsia="fr-CA"/>
+        </w:rPr>
+      </w:pPr>
+      <w:proofErr w:type="gramStart"/>
+      <w:r>
+        <w:rPr>
+          <w:rFonts w:ascii="Segoe UI" w:eastAsia="Times New Roman" w:hAnsi="Segoe UI" w:cs="Segoe UI"/>
+          <w:sz w:val="21"/>
+          <w:szCs w:val="21"/>
+          <w:lang w:eastAsia="fr-CA"/>
+        </w:rPr>
+        <w:t>./</w:t>
+      </w:r>
+      <w:proofErr w:type="gramEnd"/>
+      <w:r>
+        <w:rPr>
+          <w:rFonts w:ascii="Segoe UI" w:eastAsia="Times New Roman" w:hAnsi="Segoe UI" w:cs="Segoe UI"/>
+          <w:sz w:val="21"/>
+          <w:szCs w:val="21"/>
+          <w:lang w:eastAsia="fr-CA"/>
+        </w:rPr>
+        <w:t>gradlew parametresBack</w:t>
+      </w:r>
+    </w:p>
+    <w:p>
+      <w:pPr>
+        <w:spacing w:after="0" w:line="360" w:lineRule="auto"/>
+        <w:rPr>
+          <w:rFonts w:ascii="Segoe UI" w:eastAsia="Times New Roman" w:hAnsi="Segoe UI" w:cs="Segoe UI"/>
+          <w:sz w:val="21"/>
+          <w:szCs w:val="21"/>
+          <w:lang w:eastAsia="fr-CA"/>
+        </w:rPr>
+      </w:pPr>
+      <w:proofErr w:type="gramStart"/>
+      <w:r>
+        <w:rPr>
+          <w:rFonts w:ascii="Segoe UI" w:eastAsia="Times New Roman" w:hAnsi="Segoe UI" w:cs="Segoe UI"/>
+          <w:sz w:val="21"/>
+          <w:szCs w:val="21"/>
+          <w:lang w:eastAsia="fr-CA"/>
+        </w:rPr>
+        <w:t>./</w:t>
+      </w:r>
+      <w:proofErr w:type="gramEnd"/>
+      <w:r>
+        <w:rPr>
+          <w:rFonts w:ascii="Segoe UI" w:eastAsia="Times New Roman" w:hAnsi="Segoe UI" w:cs="Segoe UI"/>
+          <w:sz w:val="21"/>
+          <w:szCs w:val="21"/>
+          <w:lang w:eastAsia="fr-CA"/>
+        </w:rPr>
+        <w:t>gradlew parametresBack</w:t>
+      </w:r>
+      <w:r>
+        <w:rPr>
+          <w:rFonts w:ascii="Segoe UI" w:eastAsia="Times New Roman" w:hAnsi="Segoe UI" w:cs="Segoe UI"/>
+          <w:sz w:val="21"/>
+          <w:szCs w:val="21"/>
+          <w:lang w:eastAsia="fr-CA"/>
+        </w:rPr>
+        <w:t>En</w:t>
+      </w:r>
+    </w:p>
+    <w:p>
+      <w:pPr>
+        <w:spacing w:after="0" w:line="240" w:lineRule="auto"/>
+        <w:rPr>
+          <w:rFonts w:ascii="Segoe UI" w:eastAsia="Times New Roman" w:hAnsi="Segoe UI" w:cs="Segoe UI"/>
+          <w:sz w:val="21"/>
+          <w:szCs w:val="21"/>
+          <w:lang w:eastAsia="fr-CA"/>
+        </w:rPr>
+      </w:pPr>
+    </w:p>
+    <w:p>
+      <w:pPr>
+        <w:rPr>
+          <w:b/>
+          <w:bCs/>
+          <w:u w:val="single"/>
+          <w:lang w:val="en-US"/>
+        </w:rPr>
+      </w:pPr>
+      <w:r>
+        <w:rPr>
+          <w:b/>
+          <w:bCs/>
+          <w:u w:val="single"/>
+          <w:lang w:val="en-US"/>
+        </w:rPr>
+        <w:t xml:space="preserve">Page </w:t>
+      </w:r>
+      <w:r>
+        <w:rPr>
+          <w:b/>
+          <w:bCs/>
+          <w:u w:val="single"/>
+          <w:lang w:val="en-US"/>
+        </w:rPr>
+        <w:t>P</w:t>
+      </w:r>
+      <w:r>
+        <w:rPr>
+          <w:b/>
+          <w:bCs/>
+          <w:u w:val="single"/>
+          <w:lang w:val="en-US"/>
+        </w:rPr>
+        <w:t>aram</w:t>
+      </w:r>
+      <w:r>
+        <w:rPr>
+          <w:b/>
+          <w:bCs/>
+          <w:u w:val="single"/>
+          <w:lang w:val="en-US"/>
+        </w:rPr>
+        <w:t>è</w:t>
+      </w:r>
+      <w:r>
+        <w:rPr>
+          <w:b/>
+          <w:bCs/>
+          <w:u w:val="single"/>
+          <w:lang w:val="en-US"/>
+        </w:rPr>
+        <w:t xml:space="preserve">tres </w:t>
+      </w:r>
+      <w:r>
+        <w:rPr>
+          <w:b/>
+          <w:bCs/>
+          <w:u w:val="single"/>
+          <w:lang w:val="en-US"/>
+        </w:rPr>
+        <w:t>(</w:t>
+      </w:r>
+      <w:r>
+        <w:rPr>
+          <w:b/>
+          <w:bCs/>
+          <w:u w:val="single"/>
+          <w:lang w:val="en-US"/>
+        </w:rPr>
+        <w:t>Farouk Ibrahim):</w:t>
+      </w:r>
+      <w:r>
+        <w:rPr>
+          <w:b/>
+          <w:bCs/>
+          <w:u w:val="single"/>
           <w:lang w:val="en-US"/>
         </w:rPr>
         <w:t xml:space="preserve"> </w:t>
       </w:r>
-      <w:proofErr w:type="spellStart"/>
-      <w:r>
-        <w:rPr>
-          <w:lang w:val="en-US"/>
-        </w:rPr>
-        <w:t>partie_locale</w:t>
-      </w:r>
-      <w:proofErr w:type="spellEnd"/>
-    </w:p>
-    <w:p>
-      <w:pPr>
-        <w:rPr>
-          <w:lang w:val="en-US"/>
-        </w:rPr>
-      </w:pPr>
-    </w:p>
-    <w:p>
-      <w:pPr>
-        <w:rPr>
-          <w:b/>
-          <w:bCs/>
-          <w:u w:val="single"/>
-          <w:lang w:val="en-US"/>
-        </w:rPr>
-      </w:pPr>
-      <w:proofErr w:type="spellStart"/>
-      <w:r>
-        <w:rPr>
-          <w:b/>
-          <w:bCs/>
-          <w:u w:val="single"/>
-          <w:lang w:val="en-US"/>
-        </w:rPr>
-        <w:t>P</w:t>
-      </w:r>
-      <w:r>
-        <w:rPr>
-          <w:b/>
-          <w:bCs/>
-          <w:u w:val="single"/>
-          <w:lang w:val="en-US"/>
-        </w:rPr>
-        <w:t>arametres</w:t>
-      </w:r>
-      <w:proofErr w:type="spellEnd"/>
-      <w:r>
-        <w:rPr>
-          <w:b/>
-          <w:bCs/>
-          <w:u w:val="single"/>
-          <w:lang w:val="en-US"/>
-        </w:rPr>
-        <w:t xml:space="preserve"> Background </w:t>
+    </w:p>
+    <w:p>
+      <w:pPr>
+        <w:spacing w:after="0" w:line="360" w:lineRule="auto"/>
+        <w:rPr>
+          <w:rFonts w:ascii="Segoe UI" w:eastAsia="Times New Roman" w:hAnsi="Segoe UI" w:cs="Segoe UI"/>
+          <w:sz w:val="21"/>
+          <w:szCs w:val="21"/>
+          <w:lang w:eastAsia="fr-CA"/>
+        </w:rPr>
+      </w:pPr>
+      <w:proofErr w:type="gramStart"/>
+      <w:r>
+        <w:rPr>
+          <w:rFonts w:ascii="Segoe UI" w:eastAsia="Times New Roman" w:hAnsi="Segoe UI" w:cs="Segoe UI"/>
+          <w:sz w:val="21"/>
+          <w:szCs w:val="21"/>
+          <w:lang w:eastAsia="fr-CA"/>
+        </w:rPr>
+        <w:t>./</w:t>
+      </w:r>
+      <w:proofErr w:type="gramEnd"/>
+      <w:r>
+        <w:rPr>
+          <w:rFonts w:ascii="Segoe UI" w:eastAsia="Times New Roman" w:hAnsi="Segoe UI" w:cs="Segoe UI"/>
+          <w:sz w:val="21"/>
+          <w:szCs w:val="21"/>
+          <w:lang w:eastAsia="fr-CA"/>
+        </w:rPr>
+        <w:t xml:space="preserve">gradlew </w:t>
+      </w:r>
+      <w:r>
+        <w:rPr>
+          <w:rFonts w:ascii="Segoe UI" w:eastAsia="Times New Roman" w:hAnsi="Segoe UI" w:cs="Segoe UI"/>
+          <w:sz w:val="21"/>
+          <w:szCs w:val="21"/>
+          <w:lang w:eastAsia="fr-CA"/>
+        </w:rPr>
+        <w:t>param</w:t>
+      </w:r>
+      <w:r>
+        <w:rPr>
+          <w:rFonts w:ascii="Segoe UI" w:eastAsia="Times New Roman" w:hAnsi="Segoe UI" w:cs="Segoe UI"/>
+          <w:sz w:val="21"/>
+          <w:szCs w:val="21"/>
+          <w:lang w:eastAsia="fr-CA"/>
+        </w:rPr>
+        <w:t>e</w:t>
+      </w:r>
+      <w:r>
+        <w:rPr>
+          <w:rFonts w:ascii="Segoe UI" w:eastAsia="Times New Roman" w:hAnsi="Segoe UI" w:cs="Segoe UI"/>
+          <w:sz w:val="21"/>
+          <w:szCs w:val="21"/>
+          <w:lang w:eastAsia="fr-CA"/>
+        </w:rPr>
+        <w:t>tres</w:t>
+      </w:r>
+    </w:p>
+    <w:p>
+      <w:pPr>
+        <w:spacing w:after="0" w:line="360" w:lineRule="auto"/>
+        <w:rPr>
+          <w:rFonts w:ascii="Segoe UI" w:eastAsia="Times New Roman" w:hAnsi="Segoe UI" w:cs="Segoe UI"/>
+          <w:sz w:val="21"/>
+          <w:szCs w:val="21"/>
+          <w:lang w:eastAsia="fr-CA"/>
+        </w:rPr>
+      </w:pPr>
+      <w:proofErr w:type="gramStart"/>
+      <w:r>
+        <w:rPr>
+          <w:rFonts w:ascii="Segoe UI" w:eastAsia="Times New Roman" w:hAnsi="Segoe UI" w:cs="Segoe UI"/>
+          <w:sz w:val="21"/>
+          <w:szCs w:val="21"/>
+          <w:lang w:eastAsia="fr-CA"/>
+        </w:rPr>
+        <w:t>./</w:t>
+      </w:r>
+      <w:proofErr w:type="gramEnd"/>
+      <w:r>
+        <w:rPr>
+          <w:rFonts w:ascii="Segoe UI" w:eastAsia="Times New Roman" w:hAnsi="Segoe UI" w:cs="Segoe UI"/>
+          <w:sz w:val="21"/>
+          <w:szCs w:val="21"/>
+          <w:lang w:eastAsia="fr-CA"/>
+        </w:rPr>
+        <w:t xml:space="preserve">gradlew </w:t>
+      </w:r>
+      <w:r>
+        <w:rPr>
+          <w:rFonts w:ascii="Segoe UI" w:eastAsia="Times New Roman" w:hAnsi="Segoe UI" w:cs="Segoe UI"/>
+          <w:sz w:val="21"/>
+          <w:szCs w:val="21"/>
+          <w:lang w:eastAsia="fr-CA"/>
+        </w:rPr>
+        <w:t>parametre</w:t>
+      </w:r>
+      <w:r>
+        <w:rPr>
+          <w:rFonts w:ascii="Segoe UI" w:eastAsia="Times New Roman" w:hAnsi="Segoe UI" w:cs="Segoe UI"/>
+          <w:sz w:val="21"/>
+          <w:szCs w:val="21"/>
+          <w:lang w:eastAsia="fr-CA"/>
+        </w:rPr>
+        <w:t>sEn</w:t>
+      </w:r>
+    </w:p>
+    <w:p>
+      <w:pPr>
+        <w:spacing w:after="0" w:line="240" w:lineRule="auto"/>
+        <w:rPr>
+          <w:rFonts w:ascii="Segoe UI" w:eastAsia="Times New Roman" w:hAnsi="Segoe UI" w:cs="Segoe UI"/>
+          <w:sz w:val="21"/>
+          <w:szCs w:val="21"/>
+          <w:lang w:eastAsia="fr-CA"/>
+        </w:rPr>
+      </w:pPr>
+    </w:p>
+    <w:p>
+      <w:pPr>
+        <w:rPr>
+          <w:b/>
+          <w:bCs/>
+          <w:u w:val="single"/>
+          <w:lang w:val="en-US"/>
+        </w:rPr>
+      </w:pPr>
+      <w:r>
+        <w:rPr>
+          <w:b/>
+          <w:bCs/>
+          <w:u w:val="single"/>
+          <w:lang w:val="en-US"/>
+        </w:rPr>
+        <w:t>Page Partie R</w:t>
+      </w:r>
+      <w:r>
+        <w:rPr>
+          <w:b/>
+          <w:bCs/>
+          <w:u w:val="single"/>
+          <w:lang w:val="en-US"/>
+        </w:rPr>
+        <w:t>é</w:t>
+      </w:r>
+      <w:r>
+        <w:rPr>
+          <w:b/>
+          <w:bCs/>
+          <w:u w:val="single"/>
+          <w:lang w:val="en-US"/>
+        </w:rPr>
+        <w:t>cent</w:t>
+      </w:r>
+      <w:r>
+        <w:rPr>
+          <w:b/>
+          <w:bCs/>
+          <w:u w:val="single"/>
+          <w:lang w:val="en-US"/>
+        </w:rPr>
+        <w:t>e</w:t>
+      </w:r>
+      <w:r>
+        <w:rPr>
+          <w:b/>
+          <w:bCs/>
+          <w:u w:val="single"/>
+          <w:lang w:val="en-US"/>
+        </w:rPr>
+        <w:t xml:space="preserve"> </w:t>
       </w:r>
       <w:r>
         <w:rPr>
@@ -210,27 +607,114 @@
           <w:u w:val="single"/>
           <w:lang w:val="en-US"/>
         </w:rPr>
-        <w:t xml:space="preserve">Ibrahim </w:t>
-      </w:r>
-      <w:proofErr w:type="spellStart"/>
-      <w:r>
-        <w:rPr>
-          <w:b/>
-          <w:bCs/>
-          <w:u w:val="single"/>
-          <w:lang w:val="en-US"/>
-        </w:rPr>
-        <w:t>Echikr</w:t>
-      </w:r>
-      <w:proofErr w:type="spellEnd"/>
-      <w:r>
-        <w:rPr>
-          <w:b/>
-          <w:bCs/>
-          <w:u w:val="single"/>
-          <w:lang w:val="en-US"/>
-        </w:rPr>
-        <w:t xml:space="preserve">): </w:t>
+        <w:t>Thierry Babault):</w:t>
+      </w:r>
+      <w:r>
+        <w:rPr>
+          <w:b/>
+          <w:bCs/>
+          <w:u w:val="single"/>
+          <w:lang w:val="en-US"/>
+        </w:rPr>
+        <w:t xml:space="preserve"> </w:t>
+      </w:r>
+    </w:p>
+    <w:p>
+      <w:pPr>
+        <w:spacing w:after="0" w:line="360" w:lineRule="auto"/>
+        <w:rPr>
+          <w:rFonts w:ascii="Segoe UI" w:eastAsia="Times New Roman" w:hAnsi="Segoe UI" w:cs="Segoe UI"/>
+          <w:sz w:val="21"/>
+          <w:szCs w:val="21"/>
+          <w:lang w:eastAsia="fr-CA"/>
+        </w:rPr>
+      </w:pPr>
+      <w:proofErr w:type="gramStart"/>
+      <w:r>
+        <w:rPr>
+          <w:rFonts w:ascii="Segoe UI" w:eastAsia="Times New Roman" w:hAnsi="Segoe UI" w:cs="Segoe UI"/>
+          <w:sz w:val="21"/>
+          <w:szCs w:val="21"/>
+          <w:lang w:eastAsia="fr-CA"/>
+        </w:rPr>
+        <w:t>./</w:t>
+      </w:r>
+      <w:proofErr w:type="gramEnd"/>
+      <w:r>
+        <w:rPr>
+          <w:rFonts w:ascii="Segoe UI" w:eastAsia="Times New Roman" w:hAnsi="Segoe UI" w:cs="Segoe UI"/>
+          <w:sz w:val="21"/>
+          <w:szCs w:val="21"/>
+          <w:lang w:eastAsia="fr-CA"/>
+        </w:rPr>
+        <w:t xml:space="preserve">gradlew </w:t>
+      </w:r>
+      <w:r>
+        <w:rPr>
+          <w:rFonts w:ascii="Segoe UI" w:eastAsia="Times New Roman" w:hAnsi="Segoe UI" w:cs="Segoe UI"/>
+          <w:sz w:val="21"/>
+          <w:szCs w:val="21"/>
+          <w:lang w:eastAsia="fr-CA"/>
+        </w:rPr>
+        <w:t>p</w:t>
+      </w:r>
+      <w:r>
+        <w:rPr>
+          <w:rFonts w:ascii="Segoe UI" w:eastAsia="Times New Roman" w:hAnsi="Segoe UI" w:cs="Segoe UI"/>
+          <w:sz w:val="21"/>
+          <w:szCs w:val="21"/>
+          <w:lang w:eastAsia="fr-CA"/>
+        </w:rPr>
+        <w:t>artieRecente</w:t>
+      </w:r>
+    </w:p>
+    <w:p>
+      <w:pPr>
+        <w:spacing w:after="0" w:line="360" w:lineRule="auto"/>
+        <w:rPr>
+          <w:rFonts w:ascii="Segoe UI" w:eastAsia="Times New Roman" w:hAnsi="Segoe UI" w:cs="Segoe UI"/>
+          <w:sz w:val="21"/>
+          <w:szCs w:val="21"/>
+          <w:lang w:eastAsia="fr-CA"/>
+        </w:rPr>
+      </w:pPr>
+      <w:proofErr w:type="gramStart"/>
+      <w:r>
+        <w:rPr>
+          <w:rFonts w:ascii="Segoe UI" w:eastAsia="Times New Roman" w:hAnsi="Segoe UI" w:cs="Segoe UI"/>
+          <w:sz w:val="21"/>
+          <w:szCs w:val="21"/>
+          <w:lang w:eastAsia="fr-CA"/>
+        </w:rPr>
+        <w:t>./</w:t>
+      </w:r>
+      <w:proofErr w:type="gramEnd"/>
+      <w:r>
+        <w:rPr>
+          <w:rFonts w:ascii="Segoe UI" w:eastAsia="Times New Roman" w:hAnsi="Segoe UI" w:cs="Segoe UI"/>
+          <w:sz w:val="21"/>
+          <w:szCs w:val="21"/>
+          <w:lang w:eastAsia="fr-CA"/>
+        </w:rPr>
+        <w:t xml:space="preserve">gradlew </w:t>
+      </w:r>
+      <w:r>
+        <w:rPr>
+          <w:rFonts w:ascii="Segoe UI" w:eastAsia="Times New Roman" w:hAnsi="Segoe UI" w:cs="Segoe UI"/>
+          <w:sz w:val="21"/>
+          <w:szCs w:val="21"/>
+          <w:lang w:eastAsia="fr-CA"/>
+        </w:rPr>
+        <w:t>partieRecente</w:t>
+      </w:r>
+      <w:r>
+        <w:rPr>
+          <w:rFonts w:ascii="Segoe UI" w:eastAsia="Times New Roman" w:hAnsi="Segoe UI" w:cs="Segoe UI"/>
+          <w:sz w:val="21"/>
+          <w:szCs w:val="21"/>
+          <w:lang w:eastAsia="fr-CA"/>
+        </w:rPr>
+        <w:t>En</w:t>
       </w:r>
     </w:p>
     <w:p>
@@ -243,209 +727,6 @@
           <w:lang w:eastAsia="fr-CA"/>
         </w:rPr>
       </w:pPr>
-      <w:proofErr w:type="gramStart"/>
-      <w:r>
-        <w:rPr>
-          <w:rFonts w:ascii="Segoe UI" w:eastAsia="Times New Roman" w:hAnsi="Segoe UI" w:cs="Segoe UI"/>
-          <w:sz w:val="21"/>
-          <w:szCs w:val="21"/>
-          <w:lang w:eastAsia="fr-CA"/>
-        </w:rPr>
-        <w:t>./</w:t>
-      </w:r>
-      <w:proofErr w:type="spellStart"/>
-      <w:proofErr w:type="gramEnd"/>
-      <w:r>
-        <w:rPr>
-          <w:rFonts w:ascii="Segoe UI" w:eastAsia="Times New Roman" w:hAnsi="Segoe UI" w:cs="Segoe UI"/>
-          <w:sz w:val="21"/>
-          <w:szCs w:val="21"/>
-          <w:lang w:eastAsia="fr-CA"/>
-        </w:rPr>
-        <w:t>gradlew</w:t>
-      </w:r>
-      <w:proofErr w:type="spellEnd"/>
-      <w:r>
-        <w:rPr>
-          <w:rFonts w:ascii="Segoe UI" w:eastAsia="Times New Roman" w:hAnsi="Segoe UI" w:cs="Segoe UI"/>
-          <w:sz w:val="21"/>
-          <w:szCs w:val="21"/>
-          <w:lang w:eastAsia="fr-CA"/>
-        </w:rPr>
-        <w:t xml:space="preserve"> </w:t>
-      </w:r>
-      <w:proofErr w:type="spellStart"/>
-      <w:r>
-        <w:rPr>
-          <w:rFonts w:ascii="Segoe UI" w:eastAsia="Times New Roman" w:hAnsi="Segoe UI" w:cs="Segoe UI"/>
-          <w:sz w:val="21"/>
-          <w:szCs w:val="21"/>
-          <w:lang w:eastAsia="fr-CA"/>
-        </w:rPr>
-        <w:t>parametresBack</w:t>
-      </w:r>
-      <w:proofErr w:type="spellEnd"/>
-    </w:p>
-    <w:p>
-      <w:pPr>
-        <w:spacing w:after="0" w:line="240" w:lineRule="auto"/>
-        <w:rPr>
-          <w:rFonts w:ascii="Segoe UI" w:eastAsia="Times New Roman" w:hAnsi="Segoe UI" w:cs="Segoe UI"/>
-          <w:sz w:val="21"/>
-          <w:szCs w:val="21"/>
-          <w:lang w:eastAsia="fr-CA"/>
-        </w:rPr>
-      </w:pPr>
-    </w:p>
-    <w:p>
-      <w:pPr>
-        <w:spacing w:after="0" w:line="240" w:lineRule="auto"/>
-        <w:rPr>
-          <w:rFonts w:ascii="Segoe UI" w:eastAsia="Times New Roman" w:hAnsi="Segoe UI" w:cs="Segoe UI"/>
-          <w:sz w:val="21"/>
-          <w:szCs w:val="21"/>
-          <w:lang w:eastAsia="fr-CA"/>
-        </w:rPr>
-      </w:pPr>
-    </w:p>
-    <w:p>
-      <w:pPr>
-        <w:rPr>
-          <w:b/>
-          <w:bCs/>
-          <w:u w:val="single"/>
-          <w:lang w:val="en-US"/>
-        </w:rPr>
-      </w:pPr>
-      <w:proofErr w:type="spellStart"/>
-      <w:r>
-        <w:rPr>
-          <w:b/>
-          <w:bCs/>
-          <w:u w:val="single"/>
-          <w:lang w:val="en-US"/>
-        </w:rPr>
-        <w:t>P</w:t>
-      </w:r>
-      <w:r>
-        <w:rPr>
-          <w:b/>
-          <w:bCs/>
-          <w:u w:val="single"/>
-          <w:lang w:val="en-US"/>
-        </w:rPr>
-        <w:t>arametres</w:t>
-      </w:r>
-      <w:proofErr w:type="spellEnd"/>
-      <w:r>
-        <w:rPr>
-          <w:b/>
-          <w:bCs/>
-          <w:u w:val="single"/>
-          <w:lang w:val="en-US"/>
-        </w:rPr>
-        <w:t xml:space="preserve"> </w:t>
-      </w:r>
-      <w:r>
-        <w:rPr>
-          <w:b/>
-          <w:bCs/>
-          <w:u w:val="single"/>
-          <w:lang w:val="en-US"/>
-        </w:rPr>
-        <w:t>(</w:t>
-      </w:r>
-      <w:r>
-        <w:rPr>
-          <w:b/>
-          <w:bCs/>
-          <w:u w:val="single"/>
-          <w:lang w:val="en-US"/>
-        </w:rPr>
-        <w:t>Farouk Ibrahim):</w:t>
-      </w:r>
-      <w:r>
-        <w:rPr>
-          <w:b/>
-          <w:bCs/>
-          <w:u w:val="single"/>
-          <w:lang w:val="en-US"/>
-        </w:rPr>
-        <w:t xml:space="preserve"> </w:t>
-      </w:r>
-    </w:p>
-    <w:p>
-      <w:pPr>
-        <w:spacing w:after="0" w:line="240" w:lineRule="auto"/>
-        <w:rPr>
-          <w:rFonts w:ascii="Segoe UI" w:eastAsia="Times New Roman" w:hAnsi="Segoe UI" w:cs="Segoe UI"/>
-          <w:sz w:val="21"/>
-          <w:szCs w:val="21"/>
-          <w:lang w:eastAsia="fr-CA"/>
-        </w:rPr>
-      </w:pPr>
-      <w:proofErr w:type="gramStart"/>
-      <w:r>
-        <w:rPr>
-          <w:rFonts w:ascii="Segoe UI" w:eastAsia="Times New Roman" w:hAnsi="Segoe UI" w:cs="Segoe UI"/>
-          <w:sz w:val="21"/>
-          <w:szCs w:val="21"/>
-          <w:lang w:eastAsia="fr-CA"/>
-        </w:rPr>
-        <w:t>./</w:t>
-      </w:r>
-      <w:proofErr w:type="spellStart"/>
-      <w:proofErr w:type="gramEnd"/>
-      <w:r>
-        <w:rPr>
-          <w:rFonts w:ascii="Segoe UI" w:eastAsia="Times New Roman" w:hAnsi="Segoe UI" w:cs="Segoe UI"/>
-          <w:sz w:val="21"/>
-          <w:szCs w:val="21"/>
-          <w:lang w:eastAsia="fr-CA"/>
-        </w:rPr>
-        <w:t>gradlew</w:t>
-      </w:r>
-      <w:proofErr w:type="spellEnd"/>
-      <w:r>
-        <w:rPr>
-          <w:rFonts w:ascii="Segoe UI" w:eastAsia="Times New Roman" w:hAnsi="Segoe UI" w:cs="Segoe UI"/>
-          <w:sz w:val="21"/>
-          <w:szCs w:val="21"/>
-          <w:lang w:eastAsia="fr-CA"/>
-        </w:rPr>
-        <w:t xml:space="preserve"> </w:t>
-      </w:r>
-      <w:r>
-        <w:rPr>
-          <w:rFonts w:ascii="Segoe UI" w:eastAsia="Times New Roman" w:hAnsi="Segoe UI" w:cs="Segoe UI"/>
-          <w:sz w:val="21"/>
-          <w:szCs w:val="21"/>
-          <w:lang w:eastAsia="fr-CA"/>
-        </w:rPr>
-        <w:t>paramètres</w:t>
-      </w:r>
-    </w:p>
-    <w:p>
-      <w:pPr>
-        <w:spacing w:after="0" w:line="240" w:lineRule="auto"/>
-        <w:rPr>
-          <w:rFonts w:ascii="Segoe UI" w:eastAsia="Times New Roman" w:hAnsi="Segoe UI" w:cs="Segoe UI"/>
-          <w:sz w:val="21"/>
-          <w:szCs w:val="21"/>
-          <w:lang w:eastAsia="fr-CA"/>
-        </w:rPr>
-      </w:pPr>
-    </w:p>
-    <w:p>
-      <w:pPr>
-        <w:spacing w:after="0" w:line="240" w:lineRule="auto"/>
-        <w:rPr>
-          <w:rFonts w:ascii="Segoe UI" w:eastAsia="Times New Roman" w:hAnsi="Segoe UI" w:cs="Segoe UI"/>
-          <w:sz w:val="21"/>
-          <w:szCs w:val="21"/>
-          <w:lang w:eastAsia="fr-CA"/>
-        </w:rPr>
-      </w:pPr>
     </w:p>
     <w:p>
       <w:pPr>
@@ -465,186 +746,32 @@
         </w:rPr>
         <w:t xml:space="preserve">Page </w:t>
       </w:r>
-      <w:proofErr w:type="spellStart"/>
-      <w:r>
-        <w:rPr>
-          <w:b/>
-          <w:bCs/>
-          <w:u w:val="single"/>
-          <w:lang w:val="en-US"/>
-        </w:rPr>
-        <w:t>Partie</w:t>
-      </w:r>
-      <w:proofErr w:type="spellEnd"/>
-      <w:r>
-        <w:rPr>
-          <w:b/>
-          <w:bCs/>
-          <w:u w:val="single"/>
-          <w:lang w:val="en-US"/>
-        </w:rPr>
-        <w:t xml:space="preserve"> Recent </w:t>
-      </w:r>
-      <w:r>
-        <w:rPr>
-          <w:b/>
-          <w:bCs/>
-          <w:u w:val="single"/>
-          <w:lang w:val="en-US"/>
-        </w:rPr>
-        <w:t>(</w:t>
-      </w:r>
-      <w:r>
-        <w:rPr>
-          <w:b/>
-          <w:bCs/>
-          <w:u w:val="single"/>
-          <w:lang w:val="en-US"/>
-        </w:rPr>
-        <w:t xml:space="preserve">Thierry </w:t>
-      </w:r>
-      <w:proofErr w:type="spellStart"/>
-      <w:r>
-        <w:rPr>
-          <w:b/>
-          <w:bCs/>
-          <w:u w:val="single"/>
-          <w:lang w:val="en-US"/>
-        </w:rPr>
-        <w:t>Babault</w:t>
-      </w:r>
-      <w:proofErr w:type="spellEnd"/>
-      <w:r>
-        <w:rPr>
-          <w:b/>
-          <w:bCs/>
-          <w:u w:val="single"/>
-          <w:lang w:val="en-US"/>
-        </w:rPr>
-        <w:t>):</w:t>
-      </w:r>
-      <w:r>
-        <w:rPr>
-          <w:b/>
-          <w:bCs/>
-          <w:u w:val="single"/>
-          <w:lang w:val="en-US"/>
-        </w:rPr>
-        <w:t xml:space="preserve"> </w:t>
-      </w:r>
-    </w:p>
-    <w:p>
-      <w:pPr>
-        <w:spacing w:after="0" w:line="240" w:lineRule="auto"/>
-        <w:rPr>
-          <w:rFonts w:ascii="Segoe UI" w:eastAsia="Times New Roman" w:hAnsi="Segoe UI" w:cs="Segoe UI"/>
-          <w:sz w:val="21"/>
-          <w:szCs w:val="21"/>
-          <w:lang w:eastAsia="fr-CA"/>
-        </w:rPr>
-      </w:pPr>
-      <w:proofErr w:type="gramStart"/>
-      <w:r>
-        <w:rPr>
-          <w:rFonts w:ascii="Segoe UI" w:eastAsia="Times New Roman" w:hAnsi="Segoe UI" w:cs="Segoe UI"/>
-          <w:sz w:val="21"/>
-          <w:szCs w:val="21"/>
-          <w:lang w:eastAsia="fr-CA"/>
-        </w:rPr>
-        <w:t>./</w:t>
-      </w:r>
-      <w:proofErr w:type="spellStart"/>
-      <w:proofErr w:type="gramEnd"/>
-      <w:r>
-        <w:rPr>
-          <w:rFonts w:ascii="Segoe UI" w:eastAsia="Times New Roman" w:hAnsi="Segoe UI" w:cs="Segoe UI"/>
-          <w:sz w:val="21"/>
-          <w:szCs w:val="21"/>
-          <w:lang w:eastAsia="fr-CA"/>
-        </w:rPr>
-        <w:t>gradlew</w:t>
-      </w:r>
-      <w:proofErr w:type="spellEnd"/>
-      <w:r>
-        <w:rPr>
-          <w:rFonts w:ascii="Segoe UI" w:eastAsia="Times New Roman" w:hAnsi="Segoe UI" w:cs="Segoe UI"/>
-          <w:sz w:val="21"/>
-          <w:szCs w:val="21"/>
-          <w:lang w:eastAsia="fr-CA"/>
-        </w:rPr>
-        <w:t xml:space="preserve"> </w:t>
-      </w:r>
-      <w:proofErr w:type="spellStart"/>
-      <w:r>
-        <w:rPr>
-          <w:rFonts w:ascii="Segoe UI" w:eastAsia="Times New Roman" w:hAnsi="Segoe UI" w:cs="Segoe UI"/>
-          <w:sz w:val="21"/>
-          <w:szCs w:val="21"/>
-          <w:lang w:eastAsia="fr-CA"/>
-        </w:rPr>
-        <w:t>PartieRecente</w:t>
-      </w:r>
-      <w:proofErr w:type="spellEnd"/>
-    </w:p>
-    <w:p>
-      <w:pPr>
-        <w:spacing w:after="0" w:line="240" w:lineRule="auto"/>
-        <w:rPr>
-          <w:rFonts w:ascii="Segoe UI" w:eastAsia="Times New Roman" w:hAnsi="Segoe UI" w:cs="Segoe UI"/>
-          <w:sz w:val="21"/>
-          <w:szCs w:val="21"/>
-          <w:lang w:eastAsia="fr-CA"/>
-        </w:rPr>
-      </w:pPr>
-    </w:p>
-    <w:p>
-      <w:pPr>
-        <w:spacing w:after="0" w:line="240" w:lineRule="auto"/>
-        <w:rPr>
-          <w:rFonts w:ascii="Segoe UI" w:eastAsia="Times New Roman" w:hAnsi="Segoe UI" w:cs="Segoe UI"/>
-          <w:sz w:val="21"/>
-          <w:szCs w:val="21"/>
-          <w:lang w:eastAsia="fr-CA"/>
-        </w:rPr>
-      </w:pPr>
-    </w:p>
-    <w:p>
-      <w:pPr>
-        <w:rPr>
-          <w:b/>
-          <w:bCs/>
-          <w:u w:val="single"/>
-          <w:lang w:val="en-US"/>
-        </w:rPr>
-      </w:pPr>
-      <w:r>
-        <w:rPr>
-          <w:b/>
-          <w:bCs/>
-          <w:u w:val="single"/>
-          <w:lang w:val="en-US"/>
-        </w:rPr>
-        <w:t xml:space="preserve">Page </w:t>
-      </w:r>
-      <w:proofErr w:type="spellStart"/>
-      <w:r>
-        <w:rPr>
-          <w:b/>
-          <w:bCs/>
-          <w:u w:val="single"/>
-          <w:lang w:val="en-US"/>
-        </w:rPr>
-        <w:t>Accueil</w:t>
-      </w:r>
-      <w:proofErr w:type="spellEnd"/>
-      <w:r>
-        <w:rPr>
-          <w:b/>
-          <w:bCs/>
-          <w:u w:val="single"/>
-          <w:lang w:val="en-US"/>
-        </w:rPr>
-        <w:t xml:space="preserve"> (Module 06</w:t>
+      <w:r>
+        <w:rPr>
+          <w:b/>
+          <w:bCs/>
+          <w:u w:val="single"/>
+          <w:lang w:val="en-US"/>
+        </w:rPr>
+        <w:t>d’</w:t>
+      </w:r>
+      <w:r>
+        <w:rPr>
+          <w:b/>
+          <w:bCs/>
+          <w:u w:val="single"/>
+          <w:lang w:val="en-US"/>
+        </w:rPr>
+        <w:t>Accueil (</w:t>
+      </w:r>
+      <w:r>
+        <w:rPr>
+          <w:b/>
+          <w:bCs/>
+          <w:u w:val="single"/>
+          <w:lang w:val="en-US"/>
+        </w:rPr>
+        <w:t>Projet final</w:t>
       </w:r>
       <w:r>
         <w:rPr>
@@ -670,8 +797,94 @@
         <w:autoSpaceDE w:val="0"/>
         <w:autoSpaceDN w:val="0"/>
         <w:adjustRightInd w:val="0"/>
+        <w:spacing w:after="0" w:line="360" w:lineRule="auto"/>
+        <w:rPr>
+          <w:rFonts w:ascii="Segoe UI" w:hAnsi="Segoe UI" w:cs="Segoe UI"/>
+        </w:rPr>
+      </w:pPr>
+      <w:proofErr w:type="gramStart"/>
+      <w:r>
+        <w:rPr>
+          <w:rFonts w:ascii="Segoe UI" w:hAnsi="Segoe UI" w:cs="Segoe UI"/>
+        </w:rPr>
+        <w:t>./</w:t>
+      </w:r>
+      <w:proofErr w:type="gramEnd"/>
+      <w:r>
+        <w:rPr>
+          <w:rFonts w:ascii="Segoe UI" w:hAnsi="Segoe UI" w:cs="Segoe UI"/>
+        </w:rPr>
+        <w:t>gradlew Accueil</w:t>
+      </w:r>
+    </w:p>
+    <w:p>
+      <w:pPr>
+        <w:autoSpaceDE w:val="0"/>
+        <w:autoSpaceDN w:val="0"/>
+        <w:adjustRightInd w:val="0"/>
+        <w:spacing w:after="0" w:line="360" w:lineRule="auto"/>
+        <w:rPr>
+          <w:rFonts w:ascii="Segoe UI" w:hAnsi="Segoe UI" w:cs="Segoe UI"/>
+        </w:rPr>
+      </w:pPr>
+      <w:proofErr w:type="gramStart"/>
+      <w:r>
+        <w:rPr>
+          <w:rFonts w:ascii="Segoe UI" w:hAnsi="Segoe UI" w:cs="Segoe UI"/>
+        </w:rPr>
+        <w:t>./</w:t>
+      </w:r>
+      <w:proofErr w:type="gramEnd"/>
+      <w:r>
+        <w:rPr>
+          <w:rFonts w:ascii="Segoe UI" w:hAnsi="Segoe UI" w:cs="Segoe UI"/>
+        </w:rPr>
+        <w:t>gradlew Accueil</w:t>
+      </w:r>
+      <w:r>
+        <w:rPr>
+          <w:rFonts w:ascii="Segoe UI" w:hAnsi="Segoe UI" w:cs="Segoe UI"/>
+        </w:rPr>
+        <w:t>En</w:t>
+      </w:r>
+    </w:p>
+    <w:p>
+      <w:pPr>
         <w:spacing w:after="0" w:line="240" w:lineRule="auto"/>
         <w:rPr>
+          <w:rFonts w:ascii="Segoe UI" w:eastAsia="Times New Roman" w:hAnsi="Segoe UI" w:cs="Segoe UI"/>
+          <w:sz w:val="21"/>
+          <w:szCs w:val="21"/>
+          <w:lang w:eastAsia="fr-CA"/>
+        </w:rPr>
+      </w:pPr>
+    </w:p>
+    <w:p>
+      <w:pPr>
+        <w:spacing w:after="0" w:line="360" w:lineRule="auto"/>
+        <w:rPr>
+          <w:rFonts w:eastAsia="Times New Roman" w:cstheme="minorHAnsi"/>
+          <w:b/>
+          <w:bCs/>
+          <w:u w:val="single"/>
+          <w:lang w:eastAsia="fr-CA"/>
+        </w:rPr>
+      </w:pPr>
+      <w:r>
+        <w:rPr>
+          <w:rFonts w:eastAsia="Times New Roman" w:cstheme="minorHAnsi"/>
+          <w:b/>
+          <w:bCs/>
+          <w:u w:val="single"/>
+          <w:lang w:eastAsia="fr-CA"/>
+        </w:rPr>
+        <w:t>Serveur :</w:t>
+      </w:r>
+    </w:p>
+    <w:p>
+      <w:pPr>
+        <w:spacing w:after="0" w:line="360" w:lineRule="auto"/>
+        <w:rPr>
           <w:rFonts w:ascii="Segoe UI" w:hAnsi="Segoe UI" w:cs="Segoe UI"/>
         </w:rPr>
       </w:pPr>
@@ -682,54 +895,127 @@
         </w:rPr>
         <w:t>./</w:t>
       </w:r>
-      <w:proofErr w:type="spellStart"/>
       <w:proofErr w:type="gramEnd"/>
       <w:r>
         <w:rPr>
           <w:rFonts w:ascii="Segoe UI" w:hAnsi="Segoe UI" w:cs="Segoe UI"/>
         </w:rPr>
-        <w:t>gradlew</w:t>
-      </w:r>
-      <w:proofErr w:type="spellEnd"/>
-      <w:r>
-        <w:rPr>
-          <w:rFonts w:ascii="Segoe UI" w:hAnsi="Segoe UI" w:cs="Segoe UI"/>
-        </w:rPr>
-        <w:t xml:space="preserve"> Accueil</w:t>
-      </w:r>
-    </w:p>
-    <w:p>
-      <w:pPr>
-        <w:spacing w:after="0" w:line="240" w:lineRule="auto"/>
-        <w:rPr>
-          <w:rFonts w:ascii="Segoe UI" w:eastAsia="Times New Roman" w:hAnsi="Segoe UI" w:cs="Segoe UI"/>
-          <w:sz w:val="21"/>
-          <w:szCs w:val="21"/>
-          <w:lang w:eastAsia="fr-CA"/>
-        </w:rPr>
-      </w:pPr>
-    </w:p>
-    <w:p>
-      <w:pPr>
-        <w:spacing w:after="0" w:line="240" w:lineRule="auto"/>
-        <w:rPr>
-          <w:rFonts w:ascii="Segoe UI" w:eastAsia="Times New Roman" w:hAnsi="Segoe UI" w:cs="Segoe UI"/>
-          <w:sz w:val="21"/>
-          <w:szCs w:val="21"/>
-          <w:lang w:eastAsia="fr-CA"/>
-        </w:rPr>
-      </w:pPr>
-    </w:p>
-    <w:p>
-      <w:pPr>
-        <w:spacing w:after="0" w:line="240" w:lineRule="auto"/>
-        <w:rPr>
-          <w:rFonts w:ascii="Segoe UI" w:eastAsia="Times New Roman" w:hAnsi="Segoe UI" w:cs="Segoe UI"/>
-          <w:sz w:val="21"/>
-          <w:szCs w:val="21"/>
-          <w:lang w:eastAsia="fr-CA"/>
-        </w:rPr>
-      </w:pPr>
+        <w:t xml:space="preserve">gradlew </w:t>
+      </w:r>
+      <w:r>
+        <w:rPr>
+          <w:rFonts w:ascii="Segoe UI" w:hAnsi="Segoe UI" w:cs="Segoe UI"/>
+        </w:rPr>
+        <w:t>Serveur</w:t>
+      </w:r>
+    </w:p>
+    <w:p>
+      <w:pPr>
+        <w:spacing w:after="0" w:line="360" w:lineRule="auto"/>
+        <w:rPr>
+          <w:rFonts w:ascii="Segoe UI" w:hAnsi="Segoe UI" w:cs="Segoe UI"/>
+        </w:rPr>
+      </w:pPr>
+    </w:p>
+    <w:p>
+      <w:pPr>
+        <w:spacing w:after="0" w:line="360" w:lineRule="auto"/>
+        <w:rPr>
+          <w:rFonts w:eastAsia="Times New Roman" w:cstheme="minorHAnsi"/>
+          <w:b/>
+          <w:bCs/>
+          <w:u w:val="single"/>
+          <w:lang w:eastAsia="fr-CA"/>
+        </w:rPr>
+      </w:pPr>
+      <w:r>
+        <w:rPr>
+          <w:rFonts w:eastAsia="Times New Roman" w:cstheme="minorHAnsi"/>
+          <w:b/>
+          <w:bCs/>
+          <w:u w:val="single"/>
+          <w:lang w:eastAsia="fr-CA"/>
+        </w:rPr>
+        <w:t>Page Partie Réseau</w:t>
+      </w:r>
+      <w:r>
+        <w:rPr>
+          <w:rFonts w:eastAsia="Times New Roman" w:cstheme="minorHAnsi"/>
+          <w:b/>
+          <w:bCs/>
+          <w:u w:val="single"/>
+          <w:lang w:eastAsia="fr-CA"/>
+        </w:rPr>
+        <w:t> :</w:t>
+      </w:r>
+    </w:p>
+    <w:p>
+      <w:pPr>
+        <w:spacing w:after="0" w:line="360" w:lineRule="auto"/>
+        <w:rPr>
+          <w:rFonts w:ascii="Segoe UI" w:eastAsia="Times New Roman" w:hAnsi="Segoe UI" w:cs="Segoe UI"/>
+          <w:sz w:val="21"/>
+          <w:szCs w:val="21"/>
+          <w:lang w:eastAsia="fr-CA"/>
+        </w:rPr>
+      </w:pPr>
+      <w:proofErr w:type="gramStart"/>
+      <w:r>
+        <w:rPr>
+          <w:rFonts w:ascii="Segoe UI" w:hAnsi="Segoe UI" w:cs="Segoe UI"/>
+        </w:rPr>
+        <w:t>./</w:t>
+      </w:r>
+      <w:proofErr w:type="gramEnd"/>
+      <w:r>
+        <w:rPr>
+          <w:rFonts w:ascii="Segoe UI" w:hAnsi="Segoe UI" w:cs="Segoe UI"/>
+        </w:rPr>
+        <w:t xml:space="preserve">gradlew </w:t>
+      </w:r>
+      <w:r>
+        <w:rPr>
+          <w:rFonts w:ascii="Segoe UI" w:hAnsi="Segoe UI" w:cs="Segoe UI"/>
+        </w:rPr>
+        <w:t>PartieReseau</w:t>
+      </w:r>
+    </w:p>
+    <w:p>
+      <w:pPr>
+        <w:spacing w:after="0" w:line="360" w:lineRule="auto"/>
+        <w:rPr>
+          <w:rFonts w:ascii="Segoe UI" w:eastAsia="Times New Roman" w:hAnsi="Segoe UI" w:cs="Segoe UI"/>
+          <w:sz w:val="21"/>
+          <w:szCs w:val="21"/>
+          <w:lang w:eastAsia="fr-CA"/>
+        </w:rPr>
+      </w:pPr>
+      <w:proofErr w:type="gramStart"/>
+      <w:r>
+        <w:rPr>
+          <w:rFonts w:ascii="Segoe UI" w:hAnsi="Segoe UI" w:cs="Segoe UI"/>
+        </w:rPr>
+        <w:t>./</w:t>
+      </w:r>
+      <w:proofErr w:type="gramEnd"/>
+      <w:r>
+        <w:rPr>
+          <w:rFonts w:ascii="Segoe UI" w:hAnsi="Segoe UI" w:cs="Segoe UI"/>
+        </w:rPr>
+        <w:t xml:space="preserve">gradlew </w:t>
+      </w:r>
+      <w:r>
+        <w:rPr>
+          <w:rFonts w:ascii="Segoe UI" w:hAnsi="Segoe UI" w:cs="Segoe UI"/>
+        </w:rPr>
+        <w:t>PartieReseau</w:t>
+      </w:r>
+      <w:r>
+        <w:rPr>
+          <w:rFonts w:ascii="Segoe UI" w:hAnsi="Segoe UI" w:cs="Segoe UI"/>
+        </w:rPr>
+        <w:t>En</w:t>
+      </w:r>
     </w:p>
     <w:p>
       <w:pPr>
@@ -754,7 +1040,7 @@
 </file>
 
 <file path=word/styles.xml><?xml version="1.0" encoding="utf-8"?>
-<w:styles xmlns:mc="http://schemas.openxmlformats.org/markup-compatibility/2006" xmlns:r="http://schemas.openxmlformats.org/officeDocument/2006/relationships" xmlns:w="http://schemas.openxmlformats.org/wordprocessingml/2006/main" xmlns:w14="http://schemas.microsoft.com/office/word/2010/wordml" xmlns:w15="http://schemas.microsoft.com/office/word/2012/wordml" xmlns:w16cex="http://schemas.microsoft.com/office/word/2018/wordml/cex" xmlns:w16cid="http://schemas.microsoft.com/office/word/2016/wordml/cid" xmlns:w16="http://schemas.microsoft.com/office/word/2018/wordml" xmlns:w16se="http://schemas.microsoft.com/office/word/2015/wordml/symex" mc:Ignorable="w14 w15 w16se w16cid w16 w16cex">
+<w:styles xmlns:mc="http://schemas.openxmlformats.org/markup-compatibility/2006" xmlns:r="http://schemas.openxmlformats.org/officeDocument/2006/relationships" xmlns:w="http://schemas.openxmlformats.org/wordprocessingml/2006/main" xmlns:w14="http://schemas.microsoft.com/office/word/2010/wordml" xmlns:w15="http://schemas.microsoft.com/office/word/2012/wordml" xmlns:w16cex="http://schemas.microsoft.com/office/word/2018/wordml/cex" xmlns:w16cid="http://schemas.microsoft.com/office/word/2016/wordml/cid" xmlns:w16="http://schemas.microsoft.com/office/word/2018/wordml" xmlns:w16sdtdh="http://schemas.microsoft.com/office/word/2020/wordml/sdtdatahash" xmlns:w16se="http://schemas.microsoft.com/office/word/2015/wordml/symex" mc:Ignorable="w14 w15 w16se w16cid w16 w16cex w16sdtdh">
   <w:docDefaults>
     <w:rPrDefault>
       <w:rPr>

</xml_diff>